<commit_message>
idk man a lot of stuff
</commit_message>
<xml_diff>
--- a/Homework/HW2/HW2.docx
+++ b/Homework/HW2/HW2.docx
@@ -20,7 +20,7 @@
             <wp:positionV relativeFrom="paragraph">
               <wp:posOffset>635</wp:posOffset>
             </wp:positionV>
-            <wp:extent cx="6120130" cy="4405630"/>
+            <wp:extent cx="6120130" cy="4503420"/>
             <wp:effectExtent l="0" t="0" r="0" b="0"/>
             <wp:wrapSquare wrapText="largest"/>
             <wp:docPr id="1" name="Image1" descr="" title=""/>
@@ -45,7 +45,7 @@
                   <pic:spPr bwMode="auto">
                     <a:xfrm>
                       <a:off x="0" y="0"/>
-                      <a:ext cx="6120130" cy="4405630"/>
+                      <a:ext cx="6120130" cy="4503420"/>
                     </a:xfrm>
                     <a:prstGeom prst="rect">
                       <a:avLst/>
@@ -65,6 +65,7 @@
       <w:pgNumType w:fmt="decimal"/>
       <w:formProt w:val="false"/>
       <w:textDirection w:val="lrTb"/>
+      <w:docGrid w:type="default" w:linePitch="100" w:charSpace="0"/>
     </w:sectPr>
   </w:body>
 </w:document>
@@ -93,7 +94,10 @@
     <w:qFormat/>
     <w:pPr>
       <w:widowControl w:val="false"/>
+      <w:suppressAutoHyphens w:val="true"/>
       <w:bidi w:val="0"/>
+      <w:spacing w:before="0" w:after="0"/>
+      <w:jc w:val="start"/>
     </w:pPr>
     <w:rPr>
       <w:rFonts w:ascii="Liberation Serif" w:hAnsi="Liberation Serif" w:eastAsia="Noto Serif CJK SC" w:cs="FreeSans"/>

</xml_diff>